<commit_message>
Add credits to UM
</commit_message>
<xml_diff>
--- a/doc/PrismUM.docx
+++ b/doc/PrismUM.docx
@@ -737,10 +737,7 @@
         <w:t xml:space="preserve">POLY LEVEL CV </w:t>
       </w:r>
       <w:r>
-        <w:t>input. The level applied to th</w:t>
-      </w:r>
-      <w:r>
-        <w:t xml:space="preserve">e filter output </w:t>
+        <w:t xml:space="preserve">input. The level applied to the filter output </w:t>
       </w:r>
       <w:proofErr w:type="gramStart"/>
       <w:r>
@@ -2639,18 +2636,24 @@
       <w:r>
         <w:t>The more inputs and outputs need to be processed, the higher the CPU usage</w:t>
       </w:r>
-    </w:p>
+      <w:r>
+        <w:t>. We are aware that the CPU usage is high and future updates will work on reducing the CPU load.</w:t>
+      </w:r>
+    </w:p>
+    <w:p/>
     <w:p>
       <w:pPr>
         <w:tabs>
           <w:tab w:val="left" w:pos="5393"/>
         </w:tabs>
       </w:pPr>
-      <w:r>
-        <w:tab/>
-      </w:r>
-    </w:p>
-    <w:p>
+    </w:p>
+    <w:p>
+      <w:pPr>
+        <w:tabs>
+          <w:tab w:val="left" w:pos="5393"/>
+        </w:tabs>
+      </w:pPr>
       <w:r>
         <w:br w:type="page"/>
       </w:r>
@@ -5972,19 +5975,7 @@
           <w:rPr>
             <w:rStyle w:val="Hyperlink"/>
           </w:rPr>
-          <w:t>http://www.huyg</w:t>
-        </w:r>
-        <w:r>
-          <w:rPr>
-            <w:rStyle w:val="Hyperlink"/>
-          </w:rPr>
-          <w:t>e</w:t>
-        </w:r>
-        <w:r>
-          <w:rPr>
-            <w:rStyle w:val="Hyperlink"/>
-          </w:rPr>
-          <w:t>ns-fokker.org/scala/</w:t>
+          <w:t>http://www.huygens-fokker.org/scala/</w:t>
         </w:r>
       </w:hyperlink>
     </w:p>
@@ -6261,8 +6252,6 @@
       <w:r>
         <w:t>is taken into account</w:t>
       </w:r>
-      <w:bookmarkStart w:id="0" w:name="_GoBack"/>
-      <w:bookmarkEnd w:id="0"/>
     </w:p>
     <w:p>
       <w:pPr>
@@ -6326,6 +6315,100 @@
       </w:r>
       <w:r>
         <w:t>.</w:t>
+      </w:r>
+    </w:p>
+    <w:p>
+      <w:r>
+        <w:br w:type="page"/>
+      </w:r>
+    </w:p>
+    <w:p>
+      <w:pPr>
+        <w:pStyle w:val="Heading1"/>
+      </w:pPr>
+      <w:r>
+        <w:lastRenderedPageBreak/>
+        <w:t>Credits and Acknowledgments</w:t>
+      </w:r>
+    </w:p>
+    <w:p>
+      <w:pPr>
+        <w:tabs>
+          <w:tab w:val="left" w:pos="5393"/>
+        </w:tabs>
+      </w:pPr>
+    </w:p>
+    <w:p>
+      <w:pPr>
+        <w:tabs>
+          <w:tab w:val="left" w:pos="5393"/>
+        </w:tabs>
+      </w:pPr>
+      <w:r>
+        <w:t>Rainbow and Spectrum use source code from the 4ms Spectral Multiband Resonator firmware. This is licenced under the MIT license and available through GitHub.</w:t>
+      </w:r>
+    </w:p>
+    <w:p>
+      <w:pPr>
+        <w:tabs>
+          <w:tab w:val="left" w:pos="5393"/>
+        </w:tabs>
+      </w:pPr>
+      <w:r>
+        <w:t xml:space="preserve">Many </w:t>
+      </w:r>
+      <w:proofErr w:type="spellStart"/>
+      <w:r>
+        <w:t>many</w:t>
+      </w:r>
+      <w:proofErr w:type="spellEnd"/>
+      <w:r>
+        <w:t xml:space="preserve"> thanks to Pierre Collard (</w:t>
+      </w:r>
+      <w:proofErr w:type="spellStart"/>
+      <w:r>
+        <w:t>Pyer</w:t>
+      </w:r>
+      <w:proofErr w:type="spellEnd"/>
+      <w:r>
+        <w:t xml:space="preserve">) for the fantastic user interface. He really inspired me to continue improving Rainbow. </w:t>
+      </w:r>
+    </w:p>
+    <w:p>
+      <w:pPr>
+        <w:tabs>
+          <w:tab w:val="left" w:pos="5393"/>
+        </w:tabs>
+      </w:pPr>
+      <w:r>
+        <w:t>Thanks to Andrew Belt for the VCV environment. It is a fascinating project and great community.</w:t>
+      </w:r>
+    </w:p>
+    <w:p>
+      <w:pPr>
+        <w:tabs>
+          <w:tab w:val="left" w:pos="5393"/>
+        </w:tabs>
+      </w:pPr>
+      <w:bookmarkStart w:id="0" w:name="_GoBack"/>
+      <w:bookmarkEnd w:id="0"/>
+      <w:r>
+        <w:t>Cheers,</w:t>
+      </w:r>
+    </w:p>
+    <w:p>
+      <w:pPr>
+        <w:tabs>
+          <w:tab w:val="left" w:pos="5393"/>
+        </w:tabs>
+      </w:pPr>
+      <w:r>
+        <w:t>John aka Amalgamated Harmonics</w:t>
+      </w:r>
+    </w:p>
+    <w:p>
+      <w:r>
+        <w:t>September 2019</w:t>
       </w:r>
     </w:p>
     <w:sectPr>
@@ -10354,7 +10437,7 @@
 </file>
 
 <file path=customXml/itemProps1.xml><?xml version="1.0" encoding="utf-8"?>
-<ds:datastoreItem xmlns:ds="http://schemas.openxmlformats.org/officeDocument/2006/customXml" ds:itemID="{01912C9B-4394-4513-9E51-18CE9BC05BC6}">
+<ds:datastoreItem xmlns:ds="http://schemas.openxmlformats.org/officeDocument/2006/customXml" ds:itemID="{EB2F0AFD-CBFE-4502-B8F0-D73DCA82322B}">
   <ds:schemaRefs>
     <ds:schemaRef ds:uri="http://schemas.openxmlformats.org/officeDocument/2006/bibliography"/>
   </ds:schemaRefs>

</xml_diff>